<commit_message>
Fehler bei Spieltag behoben
</commit_message>
<xml_diff>
--- a/anleitung/Anleitung KEPAVerwaltung 20260219.docx
+++ b/anleitung/Anleitung KEPAVerwaltung 20260219.docx
@@ -2318,17 +2318,17 @@
       <w:pPr>
         <w:pStyle w:val="berschrift1"/>
       </w:pPr>
-      <w:bookmarkStart w:id="2" w:name="_Ref193965318"/>
-      <w:bookmarkStart w:id="3" w:name="_Toc222396538"/>
+      <w:bookmarkStart w:id="2" w:name="_Toc222396538"/>
+      <w:bookmarkStart w:id="3" w:name="_Ref193965318"/>
       <w:r>
         <w:lastRenderedPageBreak/>
         <w:t>Start</w:t>
       </w:r>
+      <w:bookmarkEnd w:id="2"/>
+      <w:r>
+        <w:t xml:space="preserve"> </w:t>
+      </w:r>
       <w:bookmarkEnd w:id="3"/>
-      <w:r>
-        <w:t xml:space="preserve"> </w:t>
-      </w:r>
-      <w:bookmarkEnd w:id="2"/>
     </w:p>
     <w:p/>
     <w:p>
@@ -2343,7 +2343,7 @@
           <w:rPr>
             <w:rStyle w:val="Hyperlink"/>
           </w:rPr>
-          <w:t>https://vercel.kegelgruppe.kepa.de</w:t>
+          <w:t>https://vercel.kegelgruppe-kepa.de</w:t>
         </w:r>
       </w:hyperlink>
     </w:p>
@@ -2479,16 +2479,16 @@
       <w:pPr>
         <w:pStyle w:val="berschrift1"/>
       </w:pPr>
-      <w:bookmarkStart w:id="6" w:name="_Ref193268611"/>
-      <w:bookmarkStart w:id="7" w:name="_Ref193272429"/>
-      <w:bookmarkStart w:id="8" w:name="_Ref222396128"/>
-      <w:bookmarkStart w:id="9" w:name="_Toc222396539"/>
+      <w:bookmarkStart w:id="6" w:name="_Ref222396128"/>
+      <w:bookmarkStart w:id="7" w:name="_Toc222396539"/>
+      <w:bookmarkStart w:id="8" w:name="_Ref193268611"/>
+      <w:bookmarkStart w:id="9" w:name="_Ref193272429"/>
       <w:r>
         <w:lastRenderedPageBreak/>
         <w:t>Login</w:t>
       </w:r>
-      <w:bookmarkEnd w:id="8"/>
-      <w:bookmarkEnd w:id="9"/>
+      <w:bookmarkEnd w:id="6"/>
+      <w:bookmarkEnd w:id="7"/>
     </w:p>
     <w:p/>
     <w:p>
@@ -2638,7 +2638,7 @@
           <w:noProof/>
         </w:rPr>
         <w:drawing>
-          <wp:inline distT="0" distB="0" distL="0" distR="0" wp14:anchorId="44498524" wp14:editId="601E5E6A">
+          <wp:inline distT="0" distB="0" distL="0" distR="0" wp14:anchorId="44498524" wp14:editId="3A62F593">
             <wp:extent cx="5400675" cy="796925"/>
             <wp:effectExtent l="0" t="0" r="9525" b="3175"/>
             <wp:docPr id="676144265" name="Grafik 3" descr="Ein Bild, das Text, Screenshot, Schrift, Reihe enthält.&#10;&#10;KI-generierte Inhalte können fehlerhaft sein."/>
@@ -2720,8 +2720,8 @@
         <w:lastRenderedPageBreak/>
         <w:t>Programmmodule</w:t>
       </w:r>
-      <w:bookmarkEnd w:id="6"/>
-      <w:bookmarkEnd w:id="7"/>
+      <w:bookmarkEnd w:id="8"/>
+      <w:bookmarkEnd w:id="9"/>
       <w:bookmarkEnd w:id="14"/>
       <w:bookmarkEnd w:id="15"/>
     </w:p>
@@ -4513,16 +4513,7 @@
     </w:p>
     <w:p>
       <w:r>
-        <w:t>Im Rundmail-Modul kann eine E-Mail an ausgewählte Mitglieder oder externe Mailadressen</w:t>
-      </w:r>
-      <w:r>
-        <w:t xml:space="preserve"> </w:t>
-      </w:r>
-      <w:r>
-        <w:t>verschickt werden</w:t>
-      </w:r>
-      <w:r>
-        <w:t xml:space="preserve"> (siehe</w:t>
+        <w:t>Im Rundmail-Modul kann eine E-Mail an ausgewählte Mitglieder oder externe Mailadressen verschickt werden (siehe</w:t>
       </w:r>
       <w:r>
         <w:t xml:space="preserve"> </w:t>
@@ -4564,7 +4555,7 @@
           <w:noProof/>
         </w:rPr>
         <w:drawing>
-          <wp:inline distT="0" distB="0" distL="0" distR="0" wp14:anchorId="5C5FE4DF" wp14:editId="7B621A8D">
+          <wp:inline distT="0" distB="0" distL="0" distR="0" wp14:anchorId="5C5FE4DF" wp14:editId="47F26D96">
             <wp:extent cx="5400675" cy="3208020"/>
             <wp:effectExtent l="0" t="0" r="9525" b="0"/>
             <wp:docPr id="661655131" name="Grafik 19" descr="Ein Bild, das Text, Screenshot, Schrift, Zahl enthält.&#10;&#10;KI-generierte Inhalte können fehlerhaft sein."/>
@@ -4791,13 +4782,7 @@
     </w:p>
     <w:p>
       <w:r>
-        <w:t>Es muss ein Grund für die E-Mail ausgewählt werden. Zur Auswahl stehen (sollte</w:t>
-      </w:r>
-      <w:r>
-        <w:t xml:space="preserve"> </w:t>
-      </w:r>
-      <w:r>
-        <w:t>selbsterklärend sein)</w:t>
+        <w:t>Es muss ein Grund für die E-Mail ausgewählt werden. Zur Auswahl stehen (sollte selbsterklärend sein)</w:t>
       </w:r>
     </w:p>
     <w:p>
@@ -4838,19 +4823,7 @@
     </w:p>
     <w:p>
       <w:r>
-        <w:t>Zusätzlich können in der unteren Liste mehrere Empfänger/Mitglieder ausgewählt werden, die</w:t>
-      </w:r>
-      <w:r>
-        <w:t xml:space="preserve"> </w:t>
-      </w:r>
-      <w:r>
-        <w:t>eine Kopie bekommen sollen. Betreff und Nachricht verfassen und mit einem Klick auf</w:t>
-      </w:r>
-      <w:r>
-        <w:t xml:space="preserve"> </w:t>
-      </w:r>
-      <w:r>
-        <w:t>„Versenden“ geht die E-Mail raus.</w:t>
+        <w:t>Zusätzlich können in der unteren Liste mehrere Empfänger/Mitglieder ausgewählt werden, die eine Kopie bekommen sollen. Betreff und Nachricht verfassen und mit einem Klick auf „Versenden“ geht die E-Mail raus.</w:t>
       </w:r>
     </w:p>
     <w:p/>
@@ -4890,16 +4863,7 @@
     </w:p>
     <w:p>
       <w:r>
-        <w:t>Im letzten Modul gesteht die Möglichkeit eine Mitgliederliste zu drucken bzw. diverse</w:t>
-      </w:r>
-      <w:r>
-        <w:t xml:space="preserve"> </w:t>
-      </w:r>
-      <w:r>
-        <w:t>Vordrucke für die Spielvarianten oder für den Kassenwart</w:t>
-      </w:r>
-      <w:r>
-        <w:t xml:space="preserve"> (siehe </w:t>
+        <w:t xml:space="preserve">Im letzten Modul gesteht die Möglichkeit eine Mitgliederliste zu drucken bzw. diverse Vordrucke für die Spielvarianten oder für den Kassenwart (siehe </w:t>
       </w:r>
       <w:r>
         <w:fldChar w:fldCharType="begin"/>

</xml_diff>